<commit_message>
Minor fixes in the MacOS (un)installation instructions
</commit_message>
<xml_diff>
--- a/PPspliT-MacOS-howto.docx
+++ b/PPspliT-MacOS-howto.docx
@@ -165,7 +165,7 @@
         <w:rPr>
           <w:lang w:val="en-US"/>
         </w:rPr>
-        <w:t xml:space="preserve"> branches. This lasted until a Office 2011 for MacOS was followed by Office 2016: </w:t>
+        <w:t xml:space="preserve"> branches. This lasted until Office 2011 for MacOS was followed by Office 2016: </w:t>
       </w:r>
       <w:r>
         <w:rPr>
@@ -326,7 +326,54 @@
         <w:rPr>
           <w:lang w:val="en-US"/>
         </w:rPr>
-        <w:t xml:space="preserve"> is made conveniently available in the form of a .dmg image file. However, security restrictions introduced in recent releases of MacOS (mostly Catalina), may make the process a little less convenient: hence the reason for these instructions.</w:t>
+        <w:t xml:space="preserve"> is made conveniently available in the form of a .dmg image file. However, security restrictions introduced in recent releases of MacOS (mostly Catalina), may make the </w:t>
+      </w:r>
+      <w:r>
+        <w:rPr>
+          <w:lang w:val="en-US"/>
+        </w:rPr>
+        <w:t xml:space="preserve">installation </w:t>
+      </w:r>
+      <w:r>
+        <w:rPr>
+          <w:lang w:val="en-US"/>
+        </w:rPr>
+        <w:t>process a little less convenient: hence the reason for these instructions.</w:t>
+      </w:r>
+    </w:p>
+    <w:p>
+      <w:pPr>
+        <w:rPr>
+          <w:lang w:val="en-US"/>
+        </w:rPr>
+      </w:pPr>
+      <w:r>
+        <w:rPr>
+          <w:i/>
+          <w:iCs/>
+          <w:lang w:val="en-US"/>
+        </w:rPr>
+        <w:t>Note</w:t>
+      </w:r>
+      <w:r>
+        <w:rPr>
+          <w:lang w:val="en-US"/>
+        </w:rPr>
+        <w:t>: despite the number of issued warnings, the installer performs only 2 non</w:t>
+      </w:r>
+      <w:r>
+        <w:rPr>
+          <w:lang w:val="en-US"/>
+        </w:rPr>
+        <w:noBreakHyphen/>
+        <w:t>intrusive actions on your system: 1) copying a file to a path in the user’s home directory and 2) activating the add</w:t>
+      </w:r>
+      <w:r>
+        <w:rPr>
+          <w:lang w:val="en-US"/>
+        </w:rPr>
+        <w:noBreakHyphen/>
+        <w:t>in inside PowerPoint.</w:t>
       </w:r>
     </w:p>
     <w:p>
@@ -1530,6 +1577,12 @@
         <w:rPr>
           <w:lang w:val="en-US"/>
         </w:rPr>
+        <w:tab/>
+      </w:r>
+      <w:r>
+        <w:rPr>
+          <w:lang w:val="en-US"/>
+        </w:rPr>
         <w:br/>
       </w:r>
     </w:p>
@@ -1938,7 +1991,19 @@
           <w:lang w:val="en-US"/>
         </w:rPr>
         <w:noBreakHyphen/>
-        <w:t>ins, the same does not apply for de</w:t>
+        <w:t>ins</w:t>
+      </w:r>
+      <w:r>
+        <w:rPr>
+          <w:lang w:val="en-US"/>
+        </w:rPr>
+        <w:t xml:space="preserve"> through AppleScript</w:t>
+      </w:r>
+      <w:r>
+        <w:rPr>
+          <w:lang w:val="en-US"/>
+        </w:rPr>
+        <w:t>, the same does not apply for de</w:t>
       </w:r>
       <w:r>
         <w:rPr>

</xml_diff>